<commit_message>
Fixed signature block in PD form
</commit_message>
<xml_diff>
--- a/bench_warrant_paperwork_public_defender.docx
+++ b/bench_warrant_paperwork_public_defender.docx
@@ -97,7 +97,15 @@
         </w:tabs>
       </w:pPr>
       <w:r>
-        <w:t>HONOLULU, HAWAI‘I 96817</w:t>
+        <w:t xml:space="preserve">HONOLULU, </w:t>
+      </w:r>
+      <w:proofErr w:type="gramStart"/>
+      <w:r>
+        <w:t>HAWAI‘</w:t>
+      </w:r>
+      <w:proofErr w:type="gramEnd"/>
+      <w:r>
+        <w:t>I 96817</w:t>
       </w:r>
     </w:p>
     <w:p>
@@ -110,13 +118,21 @@
         </w:tabs>
       </w:pPr>
       <w:r>
-        <w:t xml:space="preserve">TELEPHONE: </w:t>
+        <w:t>TELEPHONE</w:t>
+      </w:r>
+      <w:proofErr w:type="gramStart"/>
+      <w:r>
+        <w:t xml:space="preserve">: </w:t>
       </w:r>
       <w:r>
         <w:tab/>
       </w:r>
       <w:r>
-        <w:t>(808) 586-2100</w:t>
+        <w:t>(</w:t>
+      </w:r>
+      <w:proofErr w:type="gramEnd"/>
+      <w:r>
+        <w:t>808) 586-2100</w:t>
       </w:r>
     </w:p>
     <w:p>
@@ -129,7 +145,11 @@
         </w:tabs>
       </w:pPr>
       <w:r>
-        <w:t>FACSIMILE:</w:t>
+        <w:t>FACSIMILE</w:t>
+      </w:r>
+      <w:proofErr w:type="gramStart"/>
+      <w:r>
+        <w:t>:</w:t>
       </w:r>
       <w:r>
         <w:t xml:space="preserve"> </w:t>
@@ -138,7 +158,11 @@
         <w:tab/>
       </w:r>
       <w:r>
-        <w:t>(808) 586-2222</w:t>
+        <w:t>(</w:t>
+      </w:r>
+      <w:proofErr w:type="gramEnd"/>
+      <w:r>
+        <w:t>808) 586-2222</w:t>
       </w:r>
     </w:p>
     <w:p>
@@ -400,8 +424,13 @@
         <w:jc w:val="both"/>
       </w:pPr>
       <w:r>
-        <w:t>EX PARTE MOTION TO RECALL BENCH WARRANT, WAIVE POSTING OF BAIL, AND RESET CASE FOR HEARING;</w:t>
-      </w:r>
+        <w:t xml:space="preserve">EX PARTE MOTION TO RECALL BENCH WARRANT, WAIVE POSTING OF BAIL, AND RESET CASE FOR </w:t>
+      </w:r>
+      <w:proofErr w:type="gramStart"/>
+      <w:r>
+        <w:t>HEARING;</w:t>
+      </w:r>
+      <w:proofErr w:type="gramEnd"/>
     </w:p>
     <w:p>
       <w:pPr>
@@ -547,7 +576,15 @@
         <w:t xml:space="preserve">The Office of the Public Defender </w:t>
       </w:r>
       <w:r>
-        <w:t>represents DEFENDANT in the above-entitled case and, upon information and belief, I declare the following:</w:t>
+        <w:t xml:space="preserve">represents DEFENDANT in the above-entitled </w:t>
+      </w:r>
+      <w:proofErr w:type="gramStart"/>
+      <w:r>
+        <w:t>case</w:t>
+      </w:r>
+      <w:proofErr w:type="gramEnd"/>
+      <w:r>
+        <w:t xml:space="preserve"> and, upon information and belief, I declare the following:</w:t>
       </w:r>
     </w:p>
     <w:p>
@@ -848,6 +885,12 @@
         <w:rPr>
           <w:lang w:val="en-US"/>
         </w:rPr>
+        <w:tab/>
+      </w:r>
+      <w:r>
+        <w:rPr>
+          <w:lang w:val="en-US"/>
+        </w:rPr>
         <w:t>DEPUTY PUBLIC DEFENDER</w:t>
       </w:r>
     </w:p>
@@ -936,7 +979,11 @@
         <w:tab/>
       </w:r>
       <w:r>
-        <w:t xml:space="preserve">, 2024 at </w:t>
+        <w:t xml:space="preserve">, 2024 </w:t>
+      </w:r>
+      <w:proofErr w:type="gramStart"/>
+      <w:r>
+        <w:t xml:space="preserve">at </w:t>
       </w:r>
       <w:r>
         <w:rPr>
@@ -945,7 +992,11 @@
         <w:tab/>
       </w:r>
       <w:r>
-        <w:t xml:space="preserve">:30 </w:t>
+        <w:t>:</w:t>
+      </w:r>
+      <w:proofErr w:type="gramEnd"/>
+      <w:r>
+        <w:t xml:space="preserve">30 </w:t>
       </w:r>
       <w:r>
         <w:rPr>
@@ -1024,7 +1075,15 @@
               <w:spacing w:line="360" w:lineRule="auto"/>
             </w:pPr>
             <w:r>
-              <w:t>Honolulu District Court, Kauikeaouli Hale, 1111 Alakea Street, Honolulu, Hawaii 96813</w:t>
+              <w:t xml:space="preserve">Honolulu District Court, Kauikeaouli Hale, 1111 </w:t>
+            </w:r>
+            <w:proofErr w:type="spellStart"/>
+            <w:r>
+              <w:t>Alakea</w:t>
+            </w:r>
+            <w:proofErr w:type="spellEnd"/>
+            <w:r>
+              <w:t xml:space="preserve"> Street, Honolulu, Hawaii 96813</w:t>
             </w:r>
           </w:p>
         </w:tc>
@@ -1219,7 +1278,15 @@
         <w:t>IT IS ALSO ORDERED</w:t>
       </w:r>
       <w:r>
-        <w:t xml:space="preserve"> that the posting of bail is waived and </w:t>
+        <w:t xml:space="preserve"> that the posting of bail is </w:t>
+      </w:r>
+      <w:proofErr w:type="gramStart"/>
+      <w:r>
+        <w:t>waived</w:t>
+      </w:r>
+      <w:proofErr w:type="gramEnd"/>
+      <w:r>
+        <w:t xml:space="preserve"> and </w:t>
       </w:r>
       <w:r>
         <w:t xml:space="preserve">that </w:t>

</xml_diff>